<commit_message>
Unit Tests complete, Initial code document and Tests report complete
</commit_message>
<xml_diff>
--- a/P10_02_initialcode/initial code documentation.docx
+++ b/P10_02_initialcode/initial code documentation.docx
@@ -3,11 +3,42 @@
 <w:document xmlns:wpc="http://schemas.microsoft.com/office/word/2010/wordprocessingCanvas" xmlns:cx="http://schemas.microsoft.com/office/drawing/2014/chartex" xmlns:cx1="http://schemas.microsoft.com/office/drawing/2015/9/8/chartex" xmlns:cx2="http://schemas.microsoft.com/office/drawing/2015/10/21/chartex" xmlns:cx3="http://schemas.microsoft.com/office/drawing/2016/5/9/chartex" xmlns:cx4="http://schemas.microsoft.com/office/drawing/2016/5/10/chartex" xmlns:cx5="http://schemas.microsoft.com/office/drawing/2016/5/11/chartex" xmlns:cx6="http://schemas.microsoft.com/office/drawing/2016/5/12/chartex" xmlns:cx7="http://schemas.microsoft.com/office/drawing/2016/5/13/chartex" xmlns:cx8="http://schemas.microsoft.com/office/drawing/2016/5/14/chartex" xmlns:mc="http://schemas.openxmlformats.org/markup-compatibility/2006" xmlns:aink="http://schemas.microsoft.com/office/drawing/2016/ink" xmlns:am3d="http://schemas.microsoft.com/office/drawing/2017/model3d" xmlns:o="urn:schemas-microsoft-com:office:office" xmlns:r="http://schemas.openxmlformats.org/officeDocument/2006/relationships" xmlns:m="http://schemas.openxmlformats.org/officeDocument/2006/math" xmlns:v="urn:schemas-microsoft-com:vml" xmlns:wp14="http://schemas.microsoft.com/office/word/2010/wordprocessingDrawing" xmlns:wp="http://schemas.openxmlformats.org/drawingml/2006/wordprocessingDrawing" xmlns:w10="urn:schemas-microsoft-com:office:word" xmlns:w="http://schemas.openxmlformats.org/wordprocessingml/2006/main" xmlns:w14="http://schemas.microsoft.com/office/word/2010/wordml" xmlns:w15="http://schemas.microsoft.com/office/word/2012/wordml" xmlns:w16cid="http://schemas.microsoft.com/office/word/2016/wordml/cid" xmlns:w16se="http://schemas.microsoft.com/office/word/2015/wordml/symex" xmlns:wpg="http://schemas.microsoft.com/office/word/2010/wordprocessingGroup" xmlns:wpi="http://schemas.microsoft.com/office/word/2010/wordprocessingInk" xmlns:wne="http://schemas.microsoft.com/office/word/2006/wordml" xmlns:wps="http://schemas.microsoft.com/office/word/2010/wordprocessingShape" mc:Ignorable="w14 w15 w16se w16cid wp14">
   <w:body>
     <w:p>
+      <w:pPr>
+        <w:jc w:val="center"/>
+        <w:rPr>
+          <w:color w:val="ED7D31" w:themeColor="accent2"/>
+          <w:sz w:val="36"/>
+          <w:szCs w:val="36"/>
+        </w:rPr>
+      </w:pPr>
       <w:bookmarkStart w:id="0" w:name="OLE_LINK6"/>
       <w:bookmarkStart w:id="1" w:name="OLE_LINK7"/>
       <w:r>
-        <w:t>Findings:</w:t>
+        <w:rPr>
+          <w:color w:val="ED7D31" w:themeColor="accent2"/>
+          <w:sz w:val="36"/>
+          <w:szCs w:val="36"/>
+        </w:rPr>
+        <w:t>Findings</w:t>
       </w:r>
+      <w:r>
+        <w:rPr>
+          <w:color w:val="ED7D31" w:themeColor="accent2"/>
+          <w:sz w:val="36"/>
+          <w:szCs w:val="36"/>
+        </w:rPr>
+        <w:t xml:space="preserve"> and Fixes</w:t>
+      </w:r>
+    </w:p>
+    <w:p>
+      <w:pPr>
+        <w:jc w:val="center"/>
+        <w:rPr>
+          <w:color w:val="ED7D31" w:themeColor="accent2"/>
+          <w:sz w:val="36"/>
+          <w:szCs w:val="36"/>
+        </w:rPr>
+      </w:pPr>
     </w:p>
     <w:bookmarkEnd w:id="0"/>
     <w:bookmarkEnd w:id="1"/>
@@ -29,8 +60,19 @@
             <w:tcW w:w="4505" w:type="dxa"/>
           </w:tcPr>
           <w:p>
-            <w:r>
-              <w:t>Findings:</w:t>
+            <w:pPr>
+              <w:jc w:val="center"/>
+              <w:rPr>
+                <w:color w:val="4472C4" w:themeColor="accent1"/>
+              </w:rPr>
+            </w:pPr>
+            <w:r>
+              <w:rPr>
+                <w:color w:val="4472C4" w:themeColor="accent1"/>
+                <w:sz w:val="32"/>
+                <w:szCs w:val="32"/>
+              </w:rPr>
+              <w:t>Findings</w:t>
             </w:r>
           </w:p>
           <w:p/>
@@ -41,17 +83,19 @@
           </w:tcPr>
           <w:p>
             <w:pPr>
-              <w:rPr>
-                <w:sz w:val="20"/>
-                <w:szCs w:val="20"/>
+              <w:jc w:val="center"/>
+              <w:rPr>
+                <w:sz w:val="32"/>
+                <w:szCs w:val="32"/>
               </w:rPr>
             </w:pPr>
             <w:r>
               <w:rPr>
-                <w:sz w:val="20"/>
-                <w:szCs w:val="20"/>
-              </w:rPr>
-              <w:t>Fixes:</w:t>
+                <w:color w:val="4472C4" w:themeColor="accent1"/>
+                <w:sz w:val="32"/>
+                <w:szCs w:val="32"/>
+              </w:rPr>
+              <w:t>Fixes</w:t>
             </w:r>
           </w:p>
         </w:tc>
@@ -62,53 +106,18 @@
             <w:tcW w:w="4505" w:type="dxa"/>
           </w:tcPr>
           <w:p>
-            <w:pPr>
-              <w:rPr>
-                <w:sz w:val="20"/>
-                <w:szCs w:val="20"/>
-              </w:rPr>
-            </w:pPr>
-            <w:r>
-              <w:rPr>
-                <w:sz w:val="20"/>
-                <w:szCs w:val="20"/>
-              </w:rPr>
-              <w:t>There’s no architectural structure</w:t>
-            </w:r>
-            <w:r>
-              <w:rPr>
-                <w:sz w:val="20"/>
-                <w:szCs w:val="20"/>
-              </w:rPr>
-              <w:t xml:space="preserve"> </w:t>
-            </w:r>
-            <w:r>
-              <w:rPr>
-                <w:sz w:val="20"/>
-                <w:szCs w:val="20"/>
-              </w:rPr>
-              <w:t>design pattern</w:t>
-            </w:r>
-          </w:p>
-          <w:p>
-            <w:pPr>
-              <w:rPr>
-                <w:sz w:val="20"/>
-                <w:szCs w:val="20"/>
-              </w:rPr>
-            </w:pPr>
-          </w:p>
-        </w:tc>
-        <w:tc>
-          <w:tcPr>
-            <w:tcW w:w="4505" w:type="dxa"/>
-          </w:tcPr>
-          <w:p>
-            <w:r>
-              <w:rPr>
-                <w:sz w:val="20"/>
-                <w:szCs w:val="20"/>
-              </w:rPr>
+            <w:r>
+              <w:t>There’s no architectural structure design pattern</w:t>
+            </w:r>
+          </w:p>
+          <w:p/>
+        </w:tc>
+        <w:tc>
+          <w:tcPr>
+            <w:tcW w:w="4505" w:type="dxa"/>
+          </w:tcPr>
+          <w:p>
+            <w:r>
               <w:t>Implemented MVC design pattern</w:t>
             </w:r>
           </w:p>
@@ -120,77 +129,55 @@
             <w:tcW w:w="4505" w:type="dxa"/>
           </w:tcPr>
           <w:p>
+            <w:r>
+              <w:t>Names of view Controllers are very similar</w:t>
+            </w:r>
+          </w:p>
+        </w:tc>
+        <w:tc>
+          <w:tcPr>
+            <w:tcW w:w="4505" w:type="dxa"/>
+          </w:tcPr>
+          <w:p>
             <w:pPr>
               <w:rPr>
-                <w:sz w:val="20"/>
-                <w:szCs w:val="20"/>
+                <w:rFonts w:ascii="Menlo" w:hAnsi="Menlo" w:cs="Menlo"/>
+                <w:color w:val="A167E6"/>
               </w:rPr>
             </w:pPr>
             <w:r>
-              <w:rPr>
-                <w:sz w:val="20"/>
-                <w:szCs w:val="20"/>
-              </w:rPr>
-              <w:t>Names of view Controllers are very similar</w:t>
-            </w:r>
-          </w:p>
-        </w:tc>
-        <w:tc>
-          <w:tcPr>
-            <w:tcW w:w="4505" w:type="dxa"/>
-          </w:tcPr>
-          <w:p>
-            <w:pPr>
-              <w:rPr>
-                <w:rFonts w:ascii="Menlo" w:hAnsi="Menlo" w:cs="Menlo"/>
-                <w:color w:val="A167E6"/>
-                <w:sz w:val="20"/>
-                <w:szCs w:val="20"/>
-              </w:rPr>
-            </w:pPr>
-            <w:r>
-              <w:rPr>
-                <w:rFonts w:asciiTheme="minorHAnsi" w:hAnsiTheme="minorHAnsi" w:cstheme="minorBidi"/>
-                <w:sz w:val="20"/>
-                <w:szCs w:val="20"/>
-              </w:rPr>
-              <w:t xml:space="preserve">This makes distinguishing between the two difficult as the only difference is the ‘s’ letter and to rectify that I renamed </w:t>
+              <w:t>This makes distinguishing between the two difficult</w:t>
+            </w:r>
+            <w:r>
+              <w:t xml:space="preserve">, </w:t>
+            </w:r>
+            <w:r>
+              <w:t xml:space="preserve">to rectify that I renamed </w:t>
             </w:r>
             <w:proofErr w:type="spellStart"/>
             <w:r>
-              <w:rPr>
-                <w:rFonts w:asciiTheme="minorHAnsi" w:hAnsiTheme="minorHAnsi" w:cstheme="minorBidi"/>
-                <w:sz w:val="20"/>
-                <w:szCs w:val="20"/>
-              </w:rPr>
               <w:t>AlarmViewController</w:t>
             </w:r>
             <w:proofErr w:type="spellEnd"/>
             <w:r>
-              <w:rPr>
-                <w:rFonts w:asciiTheme="minorHAnsi" w:hAnsiTheme="minorHAnsi" w:cstheme="minorBidi"/>
-                <w:sz w:val="20"/>
-                <w:szCs w:val="20"/>
-              </w:rPr>
               <w:t xml:space="preserve"> to </w:t>
             </w:r>
             <w:proofErr w:type="spellStart"/>
             <w:r>
-              <w:rPr>
-                <w:rFonts w:asciiTheme="minorHAnsi" w:hAnsiTheme="minorHAnsi" w:cstheme="minorBidi"/>
-                <w:sz w:val="20"/>
-                <w:szCs w:val="20"/>
-              </w:rPr>
               <w:t>SettingAlarmViewController</w:t>
             </w:r>
             <w:proofErr w:type="spellEnd"/>
             <w:r>
-              <w:rPr>
-                <w:rFonts w:asciiTheme="minorHAnsi" w:hAnsiTheme="minorHAnsi" w:cstheme="minorBidi"/>
-                <w:sz w:val="20"/>
-                <w:szCs w:val="20"/>
-              </w:rPr>
-              <w:t xml:space="preserve"> to make readability better.</w:t>
+              <w:t xml:space="preserve"> to make readability better</w:t>
+            </w:r>
+            <w:r>
+              <w:t xml:space="preserve">, and to indicate what </w:t>
+            </w:r>
+            <w:r>
+              <w:t>the view controller is</w:t>
+            </w:r>
+            <w:r>
+              <w:t xml:space="preserve"> about.</w:t>
             </w:r>
           </w:p>
         </w:tc>
@@ -201,32 +188,26 @@
             <w:tcW w:w="4505" w:type="dxa"/>
           </w:tcPr>
           <w:p>
+            <w:r>
+              <w:t>when pressing ‘Delete’ action</w:t>
+            </w:r>
+            <w:r>
+              <w:t xml:space="preserve">, </w:t>
+            </w:r>
+            <w:r>
+              <w:t>app was crashing</w:t>
+            </w:r>
+          </w:p>
+        </w:tc>
+        <w:tc>
+          <w:tcPr>
+            <w:tcW w:w="4505" w:type="dxa"/>
+          </w:tcPr>
+          <w:p>
             <w:pPr>
               <w:rPr>
-                <w:sz w:val="20"/>
-                <w:szCs w:val="20"/>
-              </w:rPr>
-            </w:pPr>
-            <w:r>
-              <w:rPr>
-                <w:sz w:val="20"/>
-                <w:szCs w:val="20"/>
-              </w:rPr>
-              <w:t>when pressing ‘Delete’ action app was crashing</w:t>
-            </w:r>
-          </w:p>
-        </w:tc>
-        <w:tc>
-          <w:tcPr>
-            <w:tcW w:w="4505" w:type="dxa"/>
-          </w:tcPr>
-          <w:p>
-            <w:pPr>
-              <w:rPr>
                 <w:rFonts w:ascii="Menlo" w:hAnsi="Menlo" w:cs="Menlo"/>
                 <w:color w:val="41A1C0"/>
-                <w:sz w:val="20"/>
-                <w:szCs w:val="20"/>
               </w:rPr>
             </w:pPr>
             <w:r>
@@ -239,8 +220,6 @@
                 <w:b/>
                 <w:bCs/>
                 <w:color w:val="FC5FA3"/>
-                <w:sz w:val="20"/>
-                <w:szCs w:val="20"/>
               </w:rPr>
               <w:t>func</w:t>
             </w:r>
@@ -249,8 +228,6 @@
               <w:rPr>
                 <w:rFonts w:ascii="Menlo" w:hAnsi="Menlo" w:cs="Menlo"/>
                 <w:color w:val="FFFFFF"/>
-                <w:sz w:val="20"/>
-                <w:szCs w:val="20"/>
               </w:rPr>
               <w:t xml:space="preserve"> </w:t>
             </w:r>
@@ -260,8 +237,6 @@
               <w:rPr>
                 <w:rFonts w:ascii="Menlo" w:hAnsi="Menlo" w:cs="Menlo"/>
                 <w:color w:val="41A1C0"/>
-                <w:sz w:val="20"/>
-                <w:szCs w:val="20"/>
               </w:rPr>
               <w:t>deleteAlarm</w:t>
             </w:r>
@@ -270,8 +245,6 @@
               <w:rPr>
                 <w:rFonts w:ascii="Menlo" w:hAnsi="Menlo" w:cs="Menlo"/>
                 <w:color w:val="41A1C0"/>
-                <w:sz w:val="20"/>
-                <w:szCs w:val="20"/>
               </w:rPr>
               <w:t>(</w:t>
             </w:r>
@@ -280,8 +253,6 @@
               <w:rPr>
                 <w:rFonts w:ascii="Menlo" w:hAnsi="Menlo" w:cs="Menlo"/>
                 <w:color w:val="41A1C0"/>
-                <w:sz w:val="20"/>
-                <w:szCs w:val="20"/>
               </w:rPr>
               <w:t xml:space="preserve">at </w:t>
             </w:r>
@@ -290,8 +261,6 @@
               <w:rPr>
                 <w:rFonts w:ascii="Menlo" w:hAnsi="Menlo" w:cs="Menlo"/>
                 <w:color w:val="41A1C0"/>
-                <w:sz w:val="20"/>
-                <w:szCs w:val="20"/>
               </w:rPr>
               <w:t>indexPath</w:t>
             </w:r>
@@ -300,8 +269,6 @@
               <w:rPr>
                 <w:rFonts w:ascii="Menlo" w:hAnsi="Menlo" w:cs="Menlo"/>
                 <w:color w:val="41A1C0"/>
-                <w:sz w:val="20"/>
-                <w:szCs w:val="20"/>
               </w:rPr>
               <w:t xml:space="preserve">: </w:t>
             </w:r>
@@ -310,8 +277,6 @@
               <w:rPr>
                 <w:rFonts w:ascii="Menlo" w:hAnsi="Menlo" w:cs="Menlo"/>
                 <w:color w:val="41A1C0"/>
-                <w:sz w:val="20"/>
-                <w:szCs w:val="20"/>
               </w:rPr>
               <w:t>IndexPath</w:t>
             </w:r>
@@ -320,8 +285,6 @@
               <w:rPr>
                 <w:rFonts w:ascii="Menlo" w:hAnsi="Menlo" w:cs="Menlo"/>
                 <w:color w:val="41A1C0"/>
-                <w:sz w:val="20"/>
-                <w:szCs w:val="20"/>
               </w:rPr>
               <w:t>)</w:t>
             </w:r>
@@ -331,8 +294,6 @@
               <w:rPr>
                 <w:rFonts w:ascii="Menlo" w:hAnsi="Menlo" w:cs="Menlo"/>
                 <w:color w:val="A167E6"/>
-                <w:sz w:val="20"/>
-                <w:szCs w:val="20"/>
               </w:rPr>
             </w:pPr>
             <w:r>
@@ -346,26 +307,13 @@
               <w:rPr>
                 <w:rFonts w:ascii="Menlo" w:hAnsi="Menlo" w:cs="Menlo"/>
                 <w:color w:val="67B7A4"/>
-                <w:sz w:val="20"/>
-                <w:szCs w:val="20"/>
-              </w:rPr>
-              <w:t>alarms</w:t>
-            </w:r>
-            <w:r>
-              <w:rPr>
-                <w:rFonts w:ascii="Menlo" w:hAnsi="Menlo" w:cs="Menlo"/>
-                <w:color w:val="67B7A4"/>
-                <w:sz w:val="20"/>
-                <w:szCs w:val="20"/>
-              </w:rPr>
-              <w:t>.</w:t>
+              </w:rPr>
+              <w:t>alarms.</w:t>
             </w:r>
             <w:r>
               <w:rPr>
                 <w:rFonts w:ascii="Menlo" w:hAnsi="Menlo" w:cs="Menlo"/>
                 <w:color w:val="A167E6"/>
-                <w:sz w:val="20"/>
-                <w:szCs w:val="20"/>
               </w:rPr>
               <w:t>remove</w:t>
             </w:r>
@@ -375,8 +323,6 @@
               <w:rPr>
                 <w:rFonts w:ascii="Menlo" w:hAnsi="Menlo" w:cs="Menlo"/>
                 <w:color w:val="A167E6"/>
-                <w:sz w:val="20"/>
-                <w:szCs w:val="20"/>
               </w:rPr>
               <w:t xml:space="preserve">(at </w:t>
             </w:r>
@@ -385,26 +331,13 @@
               <w:rPr>
                 <w:rFonts w:ascii="Menlo" w:hAnsi="Menlo" w:cs="Menlo"/>
                 <w:color w:val="67B7A4"/>
-                <w:sz w:val="20"/>
-                <w:szCs w:val="20"/>
-              </w:rPr>
-              <w:t>alarms</w:t>
-            </w:r>
-            <w:r>
-              <w:rPr>
-                <w:rFonts w:ascii="Menlo" w:hAnsi="Menlo" w:cs="Menlo"/>
-                <w:color w:val="67B7A4"/>
-                <w:sz w:val="20"/>
-                <w:szCs w:val="20"/>
-              </w:rPr>
-              <w:t>.</w:t>
+              </w:rPr>
+              <w:t>alarms.</w:t>
             </w:r>
             <w:r>
               <w:rPr>
                 <w:rFonts w:ascii="Menlo" w:hAnsi="Menlo" w:cs="Menlo"/>
                 <w:color w:val="A167E6"/>
-                <w:sz w:val="20"/>
-                <w:szCs w:val="20"/>
               </w:rPr>
               <w:t>count</w:t>
             </w:r>
@@ -413,8 +346,6 @@
               <w:rPr>
                 <w:rFonts w:ascii="Menlo" w:hAnsi="Menlo" w:cs="Menlo"/>
                 <w:color w:val="A167E6"/>
-                <w:sz w:val="20"/>
-                <w:szCs w:val="20"/>
               </w:rPr>
               <w:t>)</w:t>
             </w:r>
@@ -422,12 +353,6 @@
             <w:bookmarkEnd w:id="3"/>
           </w:p>
           <w:p>
-            <w:pPr>
-              <w:rPr>
-                <w:sz w:val="20"/>
-                <w:szCs w:val="20"/>
-              </w:rPr>
-            </w:pPr>
             <w:r>
               <w:rPr>
                 <w:rFonts w:asciiTheme="minorHAnsi" w:hAnsiTheme="minorHAnsi" w:cstheme="minorBidi"/>
@@ -438,8 +363,6 @@
               <w:rPr>
                 <w:rFonts w:ascii="Menlo" w:hAnsi="Menlo" w:cs="Menlo"/>
                 <w:color w:val="A167E6"/>
-                <w:sz w:val="20"/>
-                <w:szCs w:val="20"/>
               </w:rPr>
               <w:t xml:space="preserve"> </w:t>
             </w:r>
@@ -449,26 +372,13 @@
               <w:rPr>
                 <w:rFonts w:ascii="Menlo" w:hAnsi="Menlo" w:cs="Menlo"/>
                 <w:color w:val="67B7A4"/>
-                <w:sz w:val="20"/>
-                <w:szCs w:val="20"/>
-              </w:rPr>
-              <w:t>alarms</w:t>
-            </w:r>
-            <w:r>
-              <w:rPr>
-                <w:rFonts w:ascii="Menlo" w:hAnsi="Menlo" w:cs="Menlo"/>
-                <w:color w:val="67B7A4"/>
-                <w:sz w:val="20"/>
-                <w:szCs w:val="20"/>
-              </w:rPr>
-              <w:t>.</w:t>
+              </w:rPr>
+              <w:t>alarms.</w:t>
             </w:r>
             <w:r>
               <w:rPr>
                 <w:rFonts w:ascii="Menlo" w:hAnsi="Menlo" w:cs="Menlo"/>
                 <w:color w:val="A167E6"/>
-                <w:sz w:val="20"/>
-                <w:szCs w:val="20"/>
               </w:rPr>
               <w:t>remove</w:t>
             </w:r>
@@ -478,8 +388,6 @@
               <w:rPr>
                 <w:rFonts w:ascii="Menlo" w:hAnsi="Menlo" w:cs="Menlo"/>
                 <w:color w:val="A167E6"/>
-                <w:sz w:val="20"/>
-                <w:szCs w:val="20"/>
               </w:rPr>
               <w:t xml:space="preserve">(at: </w:t>
             </w:r>
@@ -488,8 +396,6 @@
               <w:rPr>
                 <w:rFonts w:ascii="Menlo" w:hAnsi="Menlo" w:cs="Menlo"/>
                 <w:color w:val="A167E6"/>
-                <w:sz w:val="20"/>
-                <w:szCs w:val="20"/>
               </w:rPr>
               <w:t>indexPath.row</w:t>
             </w:r>
@@ -498,8 +404,6 @@
               <w:rPr>
                 <w:rFonts w:ascii="Menlo" w:hAnsi="Menlo" w:cs="Menlo"/>
                 <w:color w:val="A167E6"/>
-                <w:sz w:val="20"/>
-                <w:szCs w:val="20"/>
               </w:rPr>
               <w:t>)</w:t>
             </w:r>
@@ -523,7 +427,13 @@
           </w:tcPr>
           <w:p>
             <w:r>
-              <w:t>Implemented access control as needed.</w:t>
+              <w:t xml:space="preserve">Implemented access control </w:t>
+            </w:r>
+            <w:r>
+              <w:t>appropriately</w:t>
+            </w:r>
+            <w:r>
+              <w:t>.</w:t>
             </w:r>
           </w:p>
         </w:tc>
@@ -537,21 +447,28 @@
             <w:r>
               <w:t xml:space="preserve">When adding new </w:t>
             </w:r>
-            <w:proofErr w:type="gramStart"/>
-            <w:r>
-              <w:t>alarm</w:t>
-            </w:r>
-            <w:proofErr w:type="gramEnd"/>
+            <w:r>
+              <w:t>alarm,</w:t>
+            </w:r>
             <w:r>
               <w:t xml:space="preserve"> the time </w:t>
             </w:r>
+            <w:r>
+              <w:t xml:space="preserve">in </w:t>
+            </w:r>
             <w:proofErr w:type="spellStart"/>
             <w:r>
               <w:t>datepicker</w:t>
             </w:r>
             <w:proofErr w:type="spellEnd"/>
             <w:r>
-              <w:t xml:space="preserve"> isn’t presenting 8AM by default. </w:t>
+              <w:t xml:space="preserve"> </w:t>
+            </w:r>
+            <w:r>
+              <w:t>wasn’t</w:t>
+            </w:r>
+            <w:r>
+              <w:t xml:space="preserve"> presenting 8AM by default. </w:t>
             </w:r>
           </w:p>
         </w:tc>
@@ -579,6 +496,9 @@
             </w:r>
             <w:r>
               <w:t xml:space="preserve"> multiplication to the correct number of seconds which’s 3600 from the incorrect value of 360</w:t>
+            </w:r>
+            <w:r>
+              <w:t>.</w:t>
             </w:r>
           </w:p>
         </w:tc>
@@ -600,15 +520,19 @@
           </w:tcPr>
           <w:p>
             <w:r>
-              <w:t xml:space="preserve">Implemented </w:t>
-            </w:r>
-            <w:proofErr w:type="spellStart"/>
-            <w:r>
-              <w:t>CoreData</w:t>
-            </w:r>
-            <w:proofErr w:type="spellEnd"/>
-            <w:r>
-              <w:t xml:space="preserve"> as a database to store alarms within the app.</w:t>
+              <w:t>Implemented Core</w:t>
+            </w:r>
+            <w:r>
+              <w:t xml:space="preserve"> </w:t>
+            </w:r>
+            <w:r>
+              <w:t xml:space="preserve">Data as a database to </w:t>
+            </w:r>
+            <w:r>
+              <w:t>persist</w:t>
+            </w:r>
+            <w:r>
+              <w:t xml:space="preserve"> alarms within the app.</w:t>
             </w:r>
           </w:p>
         </w:tc>
@@ -620,20 +544,7 @@
           </w:tcPr>
           <w:p>
             <w:r>
-              <w:rPr>
-                <w:rStyle w:val="Emphasis"/>
-                <w:rFonts w:ascii="Montserrat" w:hAnsi="Montserrat"/>
-              </w:rPr>
-              <w:t>After adding a new alarm, the new alarm is being appended at the end of the list,</w:t>
-            </w:r>
-            <w:r>
-              <w:rPr>
-                <w:rStyle w:val="apple-converted-space"/>
-                <w:rFonts w:ascii="Montserrat" w:hAnsi="Montserrat"/>
-                <w:i/>
-                <w:iCs/>
-              </w:rPr>
-              <w:t> and if edited alarms stay in the same position</w:t>
+              <w:t>After adding a new alarm, the new alarm is being appended at the end of the list, and if edited alarms stay in the same position</w:t>
             </w:r>
           </w:p>
           <w:p/>
@@ -656,27 +567,41 @@
           </w:tcPr>
           <w:p>
             <w:r>
-              <w:t xml:space="preserve">Tow constraints were conflicting in </w:t>
-            </w:r>
-            <w:proofErr w:type="spellStart"/>
-            <w:r>
-              <w:t>AlarmsViewController</w:t>
-            </w:r>
-            <w:proofErr w:type="spellEnd"/>
-            <w:r>
-              <w:t xml:space="preserve"> screen</w:t>
-            </w:r>
-          </w:p>
-        </w:tc>
-        <w:tc>
-          <w:tcPr>
-            <w:tcW w:w="4505" w:type="dxa"/>
-          </w:tcPr>
-          <w:p>
-            <w:r>
-              <w:t xml:space="preserve">Stack view probably </w:t>
-            </w:r>
-          </w:p>
+              <w:t>Layout</w:t>
+            </w:r>
+            <w:r>
+              <w:t xml:space="preserve"> </w:t>
+            </w:r>
+            <w:r>
+              <w:t>Constraints Unable to simultaneously satisfy constraints</w:t>
+            </w:r>
+            <w:r>
+              <w:t>.</w:t>
+            </w:r>
+          </w:p>
+        </w:tc>
+        <w:tc>
+          <w:tcPr>
+            <w:tcW w:w="4505" w:type="dxa"/>
+          </w:tcPr>
+          <w:p>
+            <w:r>
+              <w:t>Sorted out t</w:t>
+            </w:r>
+            <w:r>
+              <w:t xml:space="preserve">ow constraints </w:t>
+            </w:r>
+            <w:r>
+              <w:t xml:space="preserve">that </w:t>
+            </w:r>
+            <w:r>
+              <w:t>were conflicting in Alarm</w:t>
+            </w:r>
+            <w:r>
+              <w:t xml:space="preserve"> table view custom cell.</w:t>
+            </w:r>
+          </w:p>
+          <w:p/>
         </w:tc>
       </w:tr>
       <w:tr>
@@ -686,17 +611,17 @@
           </w:tcPr>
           <w:p>
             <w:r>
-              <w:t>Code is not easy to read</w:t>
-            </w:r>
-          </w:p>
-        </w:tc>
-        <w:tc>
-          <w:tcPr>
-            <w:tcW w:w="4505" w:type="dxa"/>
-          </w:tcPr>
-          <w:p>
-            <w:r>
-              <w:t>Added comments for functions and variables, grouped and marked each relevant block of code to improve readability</w:t>
+              <w:t>Layout appeared a bit off in different devices simulators.</w:t>
+            </w:r>
+          </w:p>
+        </w:tc>
+        <w:tc>
+          <w:tcPr>
+            <w:tcW w:w="4505" w:type="dxa"/>
+          </w:tcPr>
+          <w:p>
+            <w:r>
+              <w:t>Set layout constraints to table view, Table view didn’t have any constraints.</w:t>
             </w:r>
           </w:p>
         </w:tc>
@@ -708,336 +633,17 @@
           </w:tcPr>
           <w:p>
             <w:r>
-              <w:t xml:space="preserve">Alarm always presents days even if it was a </w:t>
-            </w:r>
-            <w:r>
-              <w:t>one-time</w:t>
-            </w:r>
-            <w:r>
-              <w:t xml:space="preserve"> alarm</w:t>
-            </w:r>
-          </w:p>
-        </w:tc>
-        <w:tc>
-          <w:tcPr>
-            <w:tcW w:w="4505" w:type="dxa"/>
-          </w:tcPr>
-          <w:p>
-            <w:pPr>
-              <w:rPr>
-                <w:rFonts w:ascii="Menlo" w:eastAsiaTheme="minorHAnsi" w:hAnsi="Menlo" w:cs="Menlo"/>
-                <w:color w:val="D0A8FF"/>
-                <w:sz w:val="21"/>
-                <w:szCs w:val="21"/>
-                <w:lang w:eastAsia="en-US"/>
-              </w:rPr>
-            </w:pPr>
-            <w:r>
-              <w:t xml:space="preserve">In alarm’s </w:t>
-            </w:r>
-            <w:r>
-              <w:rPr>
-                <w:rFonts w:ascii="Menlo" w:eastAsiaTheme="minorHAnsi" w:hAnsi="Menlo" w:cs="Menlo"/>
-                <w:b/>
-                <w:bCs/>
-                <w:color w:val="FC5FA3"/>
-                <w:sz w:val="21"/>
-                <w:szCs w:val="21"/>
-                <w:lang w:eastAsia="en-US"/>
-              </w:rPr>
-              <w:t>var</w:t>
-            </w:r>
-            <w:r>
-              <w:rPr>
-                <w:rFonts w:ascii="Menlo" w:eastAsiaTheme="minorHAnsi" w:hAnsi="Menlo" w:cs="Menlo"/>
-                <w:color w:val="FFFFFF"/>
-                <w:sz w:val="21"/>
-                <w:szCs w:val="21"/>
-                <w:lang w:eastAsia="en-US"/>
-              </w:rPr>
-              <w:t xml:space="preserve"> </w:t>
-            </w:r>
-            <w:proofErr w:type="spellStart"/>
-            <w:proofErr w:type="gramStart"/>
-            <w:r>
-              <w:rPr>
-                <w:rFonts w:ascii="Menlo" w:eastAsiaTheme="minorHAnsi" w:hAnsi="Menlo" w:cs="Menlo"/>
-                <w:color w:val="41A1C0"/>
-                <w:sz w:val="21"/>
-                <w:szCs w:val="21"/>
-                <w:lang w:eastAsia="en-US"/>
-              </w:rPr>
-              <w:t>repeating</w:t>
-            </w:r>
-            <w:r>
-              <w:rPr>
-                <w:rFonts w:ascii="Menlo" w:eastAsiaTheme="minorHAnsi" w:hAnsi="Menlo" w:cs="Menlo"/>
-                <w:color w:val="41A1C0"/>
-                <w:sz w:val="21"/>
-                <w:szCs w:val="21"/>
-                <w:lang w:eastAsia="en-US"/>
-              </w:rPr>
-              <w:t>:</w:t>
-            </w:r>
-            <w:r>
-              <w:rPr>
-                <w:rFonts w:ascii="Menlo" w:eastAsiaTheme="minorHAnsi" w:hAnsi="Menlo" w:cs="Menlo"/>
-                <w:color w:val="D0A8FF"/>
-                <w:sz w:val="21"/>
-                <w:szCs w:val="21"/>
-                <w:lang w:eastAsia="en-US"/>
-              </w:rPr>
-              <w:t>String</w:t>
-            </w:r>
-            <w:proofErr w:type="spellEnd"/>
-            <w:proofErr w:type="gramEnd"/>
-            <w:r>
-              <w:rPr>
-                <w:rFonts w:ascii="Menlo" w:eastAsiaTheme="minorHAnsi" w:hAnsi="Menlo" w:cs="Menlo"/>
-                <w:color w:val="D0A8FF"/>
-                <w:sz w:val="21"/>
-                <w:szCs w:val="21"/>
-                <w:lang w:eastAsia="en-US"/>
-              </w:rPr>
-              <w:t xml:space="preserve"> {</w:t>
-            </w:r>
-          </w:p>
-          <w:p>
-            <w:pPr>
-              <w:rPr>
-                <w:rFonts w:ascii="Menlo" w:eastAsiaTheme="minorHAnsi" w:hAnsi="Menlo" w:cs="Menlo"/>
-                <w:color w:val="41A1C0"/>
-                <w:sz w:val="21"/>
-                <w:szCs w:val="21"/>
-                <w:lang w:eastAsia="en-US"/>
-              </w:rPr>
-            </w:pPr>
-            <w:r>
-              <w:rPr>
-                <w:rFonts w:ascii="Menlo" w:eastAsiaTheme="minorHAnsi" w:hAnsi="Menlo" w:cs="Menlo"/>
-                <w:b/>
-                <w:bCs/>
-                <w:color w:val="FC5FA3"/>
-                <w:sz w:val="21"/>
-                <w:szCs w:val="21"/>
-                <w:lang w:eastAsia="en-US"/>
-              </w:rPr>
-              <w:t>R</w:t>
-            </w:r>
-            <w:r>
-              <w:rPr>
-                <w:rFonts w:ascii="Menlo" w:eastAsiaTheme="minorHAnsi" w:hAnsi="Menlo" w:cs="Menlo"/>
-                <w:b/>
-                <w:bCs/>
-                <w:color w:val="FC5FA3"/>
-                <w:sz w:val="21"/>
-                <w:szCs w:val="21"/>
-                <w:lang w:eastAsia="en-US"/>
-              </w:rPr>
-              <w:t>eturn</w:t>
-            </w:r>
-            <w:r>
-              <w:rPr>
-                <w:rFonts w:ascii="Menlo" w:eastAsiaTheme="minorHAnsi" w:hAnsi="Menlo" w:cs="Menlo"/>
-                <w:b/>
-                <w:bCs/>
-                <w:color w:val="FC5FA3"/>
-                <w:sz w:val="21"/>
-                <w:szCs w:val="21"/>
-                <w:lang w:eastAsia="en-US"/>
-              </w:rPr>
-              <w:t xml:space="preserve"> </w:t>
-            </w:r>
-            <w:proofErr w:type="spellStart"/>
-            <w:proofErr w:type="gramStart"/>
-            <w:r>
-              <w:rPr>
-                <w:rFonts w:ascii="Menlo" w:eastAsiaTheme="minorHAnsi" w:hAnsi="Menlo" w:cs="Menlo"/>
-                <w:color w:val="41A1C0"/>
-                <w:sz w:val="21"/>
-                <w:szCs w:val="21"/>
-                <w:lang w:eastAsia="en-US"/>
-              </w:rPr>
-              <w:t>caption.</w:t>
-            </w:r>
-            <w:r>
-              <w:rPr>
-                <w:rFonts w:ascii="Menlo" w:eastAsiaTheme="minorHAnsi" w:hAnsi="Menlo" w:cs="Menlo"/>
-                <w:color w:val="A167E6"/>
-                <w:sz w:val="21"/>
-                <w:szCs w:val="21"/>
-                <w:lang w:eastAsia="en-US"/>
-              </w:rPr>
-              <w:t>count</w:t>
-            </w:r>
-            <w:proofErr w:type="spellEnd"/>
-            <w:proofErr w:type="gramEnd"/>
-            <w:r>
-              <w:rPr>
-                <w:rFonts w:ascii="Menlo" w:eastAsiaTheme="minorHAnsi" w:hAnsi="Menlo" w:cs="Menlo"/>
-                <w:color w:val="FFFFFF"/>
-                <w:sz w:val="21"/>
-                <w:szCs w:val="21"/>
-                <w:lang w:eastAsia="en-US"/>
-              </w:rPr>
-              <w:t xml:space="preserve"> </w:t>
-            </w:r>
-            <w:r>
-              <w:rPr>
-                <w:rFonts w:ascii="Menlo" w:eastAsiaTheme="minorHAnsi" w:hAnsi="Menlo" w:cs="Menlo"/>
-                <w:color w:val="41A1C0"/>
-                <w:sz w:val="21"/>
-                <w:szCs w:val="21"/>
-                <w:lang w:eastAsia="en-US"/>
-              </w:rPr>
-              <w:t>= 1</w:t>
-            </w:r>
-          </w:p>
-          <w:p>
-            <w:pPr>
-              <w:rPr>
-                <w:rFonts w:ascii="Menlo" w:eastAsiaTheme="minorHAnsi" w:hAnsi="Menlo" w:cs="Menlo"/>
-                <w:color w:val="41A1C0"/>
-                <w:sz w:val="21"/>
-                <w:szCs w:val="21"/>
-                <w:lang w:eastAsia="en-US"/>
-              </w:rPr>
-            </w:pPr>
-            <w:r>
-              <w:t>Changed to</w:t>
-            </w:r>
-            <w:r>
-              <w:rPr>
-                <w:color w:val="41A1C0"/>
-                <w:sz w:val="21"/>
-                <w:szCs w:val="21"/>
-              </w:rPr>
-              <w:t xml:space="preserve"> </w:t>
-            </w:r>
-            <w:r>
-              <w:rPr>
-                <w:rFonts w:ascii="Menlo" w:eastAsiaTheme="minorHAnsi" w:hAnsi="Menlo" w:cs="Menlo"/>
-                <w:b/>
-                <w:bCs/>
-                <w:color w:val="FC5FA3"/>
-                <w:sz w:val="21"/>
-                <w:szCs w:val="21"/>
-                <w:lang w:eastAsia="en-US"/>
-              </w:rPr>
-              <w:t xml:space="preserve">Return </w:t>
-            </w:r>
-            <w:proofErr w:type="spellStart"/>
-            <w:proofErr w:type="gramStart"/>
-            <w:r>
-              <w:rPr>
-                <w:rFonts w:ascii="Menlo" w:eastAsiaTheme="minorHAnsi" w:hAnsi="Menlo" w:cs="Menlo"/>
-                <w:color w:val="41A1C0"/>
-                <w:sz w:val="21"/>
-                <w:szCs w:val="21"/>
-                <w:lang w:eastAsia="en-US"/>
-              </w:rPr>
-              <w:t>caption.</w:t>
-            </w:r>
-            <w:r>
-              <w:rPr>
-                <w:rFonts w:ascii="Menlo" w:eastAsiaTheme="minorHAnsi" w:hAnsi="Menlo" w:cs="Menlo"/>
-                <w:color w:val="A167E6"/>
-                <w:sz w:val="21"/>
-                <w:szCs w:val="21"/>
-                <w:lang w:eastAsia="en-US"/>
-              </w:rPr>
-              <w:t>count</w:t>
-            </w:r>
-            <w:proofErr w:type="spellEnd"/>
-            <w:proofErr w:type="gramEnd"/>
-            <w:r>
-              <w:rPr>
-                <w:rFonts w:ascii="Menlo" w:eastAsiaTheme="minorHAnsi" w:hAnsi="Menlo" w:cs="Menlo"/>
-                <w:color w:val="FFFFFF"/>
-                <w:sz w:val="21"/>
-                <w:szCs w:val="21"/>
-                <w:lang w:eastAsia="en-US"/>
-              </w:rPr>
-              <w:t xml:space="preserve"> </w:t>
-            </w:r>
-            <w:r>
-              <w:rPr>
-                <w:rFonts w:ascii="Menlo" w:eastAsiaTheme="minorHAnsi" w:hAnsi="Menlo" w:cs="Menlo"/>
-                <w:color w:val="41A1C0"/>
-                <w:sz w:val="21"/>
-                <w:szCs w:val="21"/>
-                <w:lang w:eastAsia="en-US"/>
-              </w:rPr>
-              <w:t>&gt;</w:t>
-            </w:r>
-            <w:r>
-              <w:rPr>
-                <w:rFonts w:ascii="Menlo" w:eastAsiaTheme="minorHAnsi" w:hAnsi="Menlo" w:cs="Menlo"/>
-                <w:color w:val="41A1C0"/>
-                <w:sz w:val="21"/>
-                <w:szCs w:val="21"/>
-                <w:lang w:eastAsia="en-US"/>
-              </w:rPr>
-              <w:t xml:space="preserve"> 1</w:t>
-            </w:r>
-          </w:p>
-          <w:p>
-            <w:pPr>
-              <w:rPr>
-                <w:sz w:val="21"/>
-                <w:szCs w:val="21"/>
-              </w:rPr>
-            </w:pPr>
-            <w:proofErr w:type="gramStart"/>
-            <w:r>
-              <w:rPr>
-                <w:sz w:val="21"/>
-                <w:szCs w:val="21"/>
-              </w:rPr>
-              <w:t>So</w:t>
-            </w:r>
-            <w:proofErr w:type="gramEnd"/>
-            <w:r>
-              <w:rPr>
-                <w:sz w:val="21"/>
-                <w:szCs w:val="21"/>
-              </w:rPr>
-              <w:t xml:space="preserve"> alarm will appear as a </w:t>
-            </w:r>
-            <w:r>
-              <w:rPr>
-                <w:sz w:val="21"/>
-                <w:szCs w:val="21"/>
-              </w:rPr>
-              <w:t>one-time</w:t>
-            </w:r>
-            <w:r>
-              <w:rPr>
-                <w:sz w:val="21"/>
-                <w:szCs w:val="21"/>
-              </w:rPr>
-              <w:t xml:space="preserve"> alarm and also it will be a way to distinguish a </w:t>
-            </w:r>
-            <w:r>
-              <w:rPr>
-                <w:sz w:val="21"/>
-                <w:szCs w:val="21"/>
-              </w:rPr>
-              <w:t>one-time</w:t>
-            </w:r>
-            <w:r>
-              <w:rPr>
-                <w:sz w:val="21"/>
-                <w:szCs w:val="21"/>
-              </w:rPr>
-              <w:t xml:space="preserve"> alarm </w:t>
-            </w:r>
-            <w:r>
-              <w:rPr>
-                <w:sz w:val="21"/>
-                <w:szCs w:val="21"/>
-              </w:rPr>
-              <w:t>when managing notifications in remove pending notifications function.</w:t>
+              <w:t>Code is not easy to read</w:t>
+            </w:r>
+          </w:p>
+        </w:tc>
+        <w:tc>
+          <w:tcPr>
+            <w:tcW w:w="4505" w:type="dxa"/>
+          </w:tcPr>
+          <w:p>
+            <w:r>
+              <w:t>Added comments for functions and variables, grouped and marked each relevant block of code to improve readability</w:t>
             </w:r>
           </w:p>
         </w:tc>
@@ -1047,13 +653,21 @@
           <w:tcPr>
             <w:tcW w:w="4505" w:type="dxa"/>
           </w:tcPr>
-          <w:p/>
-        </w:tc>
-        <w:tc>
-          <w:tcPr>
-            <w:tcW w:w="4505" w:type="dxa"/>
-          </w:tcPr>
-          <w:p/>
+          <w:p>
+            <w:r>
+              <w:t>Alarms not going off</w:t>
+            </w:r>
+          </w:p>
+        </w:tc>
+        <w:tc>
+          <w:tcPr>
+            <w:tcW w:w="4505" w:type="dxa"/>
+          </w:tcPr>
+          <w:p>
+            <w:r>
+              <w:t>Implemented local notifications using calendar notification trigger.</w:t>
+            </w:r>
+          </w:p>
         </w:tc>
       </w:tr>
       <w:tr>
@@ -1061,13 +675,21 @@
           <w:tcPr>
             <w:tcW w:w="4505" w:type="dxa"/>
           </w:tcPr>
-          <w:p/>
-        </w:tc>
-        <w:tc>
-          <w:tcPr>
-            <w:tcW w:w="4505" w:type="dxa"/>
-          </w:tcPr>
-          <w:p/>
+          <w:p>
+            <w:r>
+              <w:t>Snooze alarms</w:t>
+            </w:r>
+          </w:p>
+        </w:tc>
+        <w:tc>
+          <w:tcPr>
+            <w:tcW w:w="4505" w:type="dxa"/>
+          </w:tcPr>
+          <w:p>
+            <w:r>
+              <w:t>Implemented local notifications using time interval notification trigger.</w:t>
+            </w:r>
+          </w:p>
         </w:tc>
       </w:tr>
       <w:tr>
@@ -1075,16 +697,51 @@
           <w:tcPr>
             <w:tcW w:w="4505" w:type="dxa"/>
           </w:tcPr>
-          <w:p/>
-        </w:tc>
-        <w:tc>
-          <w:tcPr>
-            <w:tcW w:w="4505" w:type="dxa"/>
-          </w:tcPr>
-          <w:p/>
+          <w:p>
+            <w:r>
+              <w:lastRenderedPageBreak/>
+              <w:t>Random act of kindness</w:t>
+            </w:r>
+          </w:p>
+        </w:tc>
+        <w:tc>
+          <w:tcPr>
+            <w:tcW w:w="4505" w:type="dxa"/>
+          </w:tcPr>
+          <w:p>
+            <w:r>
+              <w:t>Implemented a function that opens SMS</w:t>
+            </w:r>
+            <w:r>
+              <w:t xml:space="preserve"> app and fill it with predetermined message</w:t>
+            </w:r>
+            <w:r>
+              <w:t xml:space="preserve"> randomly picked</w:t>
+            </w:r>
+            <w:r>
+              <w:t xml:space="preserve"> from </w:t>
+            </w:r>
+            <w:proofErr w:type="spellStart"/>
+            <w:r>
+              <w:t>KindnessBank</w:t>
+            </w:r>
+            <w:proofErr w:type="spellEnd"/>
+            <w:r>
+              <w:t xml:space="preserve"> file in Model. This function is called when user interacts with notification action</w:t>
+            </w:r>
+            <w:r>
+              <w:t>s</w:t>
+            </w:r>
+            <w:r>
+              <w:t xml:space="preserve"> and press snooze button.</w:t>
+            </w:r>
+          </w:p>
         </w:tc>
       </w:tr>
     </w:tbl>
+    <w:p/>
+    <w:p/>
+    <w:p/>
     <w:p/>
     <w:sectPr>
       <w:pgSz w:w="11900" w:h="16840"/>

</xml_diff>